<commit_message>
Add class, conceptual diagram and update info sequence
</commit_message>
<xml_diff>
--- a/Capstone Project Document.docx
+++ b/Capstone Project Document.docx
@@ -33430,16 +33430,7 @@
           <w:rFonts w:asciiTheme="majorHAnsi" w:hAnsiTheme="majorHAnsi" w:cs="Times New Roman"/>
           <w:szCs w:val="24"/>
         </w:rPr>
-        <w:t>The system is divided into several components to facilitate the installation into maint</w:t>
-      </w:r>
-      <w:bookmarkStart w:id="102" w:name="_GoBack"/>
-      <w:bookmarkEnd w:id="102"/>
-      <w:r>
-        <w:rPr>
-          <w:rFonts w:asciiTheme="majorHAnsi" w:hAnsiTheme="majorHAnsi" w:cs="Times New Roman"/>
-          <w:szCs w:val="24"/>
-        </w:rPr>
-        <w:t>enance</w:t>
+        <w:t>The system is divided into several components to facilitate the installation into maintenance</w:t>
       </w:r>
     </w:p>
     <w:p>
@@ -33450,11 +33441,11 @@
           <w:numId w:val="28"/>
         </w:numPr>
       </w:pPr>
-      <w:bookmarkStart w:id="103" w:name="_Toc521504641"/>
+      <w:bookmarkStart w:id="102" w:name="_Toc521504641"/>
       <w:r>
         <w:t>Reliability</w:t>
       </w:r>
-      <w:bookmarkEnd w:id="103"/>
+      <w:bookmarkEnd w:id="102"/>
     </w:p>
     <w:p>
       <w:pPr>
@@ -33616,11 +33607,11 @@
           <w:numId w:val="28"/>
         </w:numPr>
       </w:pPr>
-      <w:bookmarkStart w:id="104" w:name="_Toc521504642"/>
+      <w:bookmarkStart w:id="103" w:name="_Toc521504642"/>
       <w:r>
         <w:t>Availability</w:t>
       </w:r>
-      <w:bookmarkEnd w:id="104"/>
+      <w:bookmarkEnd w:id="103"/>
     </w:p>
     <w:p>
       <w:pPr>
@@ -33707,11 +33698,11 @@
           <w:numId w:val="28"/>
         </w:numPr>
       </w:pPr>
-      <w:bookmarkStart w:id="105" w:name="_Toc521504643"/>
+      <w:bookmarkStart w:id="104" w:name="_Toc521504643"/>
       <w:r>
         <w:t>Maintainability</w:t>
       </w:r>
-      <w:bookmarkEnd w:id="105"/>
+      <w:bookmarkEnd w:id="104"/>
     </w:p>
     <w:p>
       <w:pPr>
@@ -33764,11 +33755,11 @@
           <w:numId w:val="28"/>
         </w:numPr>
       </w:pPr>
-      <w:bookmarkStart w:id="106" w:name="_Toc521504644"/>
+      <w:bookmarkStart w:id="105" w:name="_Toc521504644"/>
       <w:r>
         <w:t>Portability</w:t>
       </w:r>
-      <w:bookmarkEnd w:id="106"/>
+      <w:bookmarkEnd w:id="105"/>
     </w:p>
     <w:p>
       <w:pPr>
@@ -33839,12 +33830,12 @@
           <w:numId w:val="28"/>
         </w:numPr>
       </w:pPr>
-      <w:bookmarkStart w:id="107" w:name="_Toc521504645"/>
+      <w:bookmarkStart w:id="106" w:name="_Toc521504645"/>
       <w:r>
         <w:lastRenderedPageBreak/>
         <w:t>Performance</w:t>
       </w:r>
-      <w:bookmarkEnd w:id="107"/>
+      <w:bookmarkEnd w:id="106"/>
     </w:p>
     <w:p>
       <w:pPr>
@@ -34013,6 +34004,299 @@
       <w:r>
         <w:t>Only system owner can only control their systems</w:t>
       </w:r>
+    </w:p>
+    <w:p>
+      <w:r>
+        <w:br w:type="page"/>
+      </w:r>
+    </w:p>
+    <w:p>
+      <w:pPr>
+        <w:pStyle w:val="Heading2"/>
+        <w:numPr>
+          <w:ilvl w:val="0"/>
+          <w:numId w:val="28"/>
+        </w:numPr>
+      </w:pPr>
+      <w:r>
+        <w:rPr>
+          <w:noProof/>
+        </w:rPr>
+        <w:lastRenderedPageBreak/>
+        <w:drawing>
+          <wp:anchor distT="0" distB="0" distL="114300" distR="114300" simplePos="0" relativeHeight="251731968" behindDoc="0" locked="0" layoutInCell="1" allowOverlap="1">
+            <wp:simplePos x="0" y="0"/>
+            <wp:positionH relativeFrom="column">
+              <wp:posOffset>-333375</wp:posOffset>
+            </wp:positionH>
+            <wp:positionV relativeFrom="paragraph">
+              <wp:posOffset>428659</wp:posOffset>
+            </wp:positionV>
+            <wp:extent cx="6796505" cy="2343150"/>
+            <wp:effectExtent l="0" t="0" r="4445" b="0"/>
+            <wp:wrapTopAndBottom/>
+            <wp:docPr id="48" name="Picture 48" descr="D:\Capstone Document\Diagrams\Conceptual Diagram.jpg"/>
+            <wp:cNvGraphicFramePr>
+              <a:graphicFrameLocks xmlns:a="http://schemas.openxmlformats.org/drawingml/2006/main" noChangeAspect="1"/>
+            </wp:cNvGraphicFramePr>
+            <a:graphic xmlns:a="http://schemas.openxmlformats.org/drawingml/2006/main">
+              <a:graphicData uri="http://schemas.openxmlformats.org/drawingml/2006/picture">
+                <pic:pic xmlns:pic="http://schemas.openxmlformats.org/drawingml/2006/picture">
+                  <pic:nvPicPr>
+                    <pic:cNvPr id="0" name="Picture 19" descr="D:\Capstone Document\Diagrams\Conceptual Diagram.jpg"/>
+                    <pic:cNvPicPr>
+                      <a:picLocks noChangeAspect="1" noChangeArrowheads="1"/>
+                    </pic:cNvPicPr>
+                  </pic:nvPicPr>
+                  <pic:blipFill>
+                    <a:blip r:embed="rId61">
+                      <a:extLst>
+                        <a:ext uri="{28A0092B-C50C-407E-A947-70E740481C1C}">
+                          <a14:useLocalDpi xmlns:a14="http://schemas.microsoft.com/office/drawing/2010/main" val="0"/>
+                        </a:ext>
+                      </a:extLst>
+                    </a:blip>
+                    <a:srcRect/>
+                    <a:stretch>
+                      <a:fillRect/>
+                    </a:stretch>
+                  </pic:blipFill>
+                  <pic:spPr bwMode="auto">
+                    <a:xfrm>
+                      <a:off x="0" y="0"/>
+                      <a:ext cx="6796505" cy="2343150"/>
+                    </a:xfrm>
+                    <a:prstGeom prst="rect">
+                      <a:avLst/>
+                    </a:prstGeom>
+                    <a:noFill/>
+                    <a:ln>
+                      <a:noFill/>
+                    </a:ln>
+                  </pic:spPr>
+                </pic:pic>
+              </a:graphicData>
+            </a:graphic>
+          </wp:anchor>
+        </w:drawing>
+      </w:r>
+      <w:r>
+        <w:t>Conceptual Diagram</w:t>
+      </w:r>
+    </w:p>
+    <w:p/>
+    <w:p>
+      <w:pPr>
+        <w:jc w:val="center"/>
+        <w:rPr>
+          <w:b/>
+          <w:sz w:val="32"/>
+          <w:u w:val="single"/>
+        </w:rPr>
+      </w:pPr>
+      <w:r>
+        <w:rPr>
+          <w:b/>
+          <w:sz w:val="32"/>
+          <w:u w:val="single"/>
+        </w:rPr>
+        <w:t>Data Dictionary</w:t>
+      </w:r>
+    </w:p>
+    <w:tbl>
+      <w:tblPr>
+        <w:tblStyle w:val="TableGrid"/>
+        <w:tblW w:w="0" w:type="auto"/>
+        <w:tblLook w:val="04A0" w:firstRow="1" w:lastRow="0" w:firstColumn="1" w:lastColumn="0" w:noHBand="0" w:noVBand="1"/>
+      </w:tblPr>
+      <w:tblGrid>
+        <w:gridCol w:w="4675"/>
+        <w:gridCol w:w="4675"/>
+      </w:tblGrid>
+      <w:tr>
+        <w:trPr>
+          <w:trHeight w:val="485"/>
+        </w:trPr>
+        <w:tc>
+          <w:tcPr>
+            <w:tcW w:w="4675" w:type="dxa"/>
+            <w:shd w:val="clear" w:color="auto" w:fill="FFFFFF" w:themeFill="background1"/>
+            <w:vAlign w:val="center"/>
+          </w:tcPr>
+          <w:p>
+            <w:pPr>
+              <w:jc w:val="center"/>
+              <w:rPr>
+                <w:b/>
+              </w:rPr>
+            </w:pPr>
+            <w:r>
+              <w:rPr>
+                <w:b/>
+              </w:rPr>
+              <w:t>Entity Name</w:t>
+            </w:r>
+          </w:p>
+        </w:tc>
+        <w:tc>
+          <w:tcPr>
+            <w:tcW w:w="4675" w:type="dxa"/>
+            <w:shd w:val="clear" w:color="auto" w:fill="FFFFFF" w:themeFill="background1"/>
+            <w:vAlign w:val="center"/>
+          </w:tcPr>
+          <w:p>
+            <w:pPr>
+              <w:jc w:val="center"/>
+              <w:rPr>
+                <w:b/>
+              </w:rPr>
+            </w:pPr>
+            <w:r>
+              <w:rPr>
+                <w:b/>
+              </w:rPr>
+              <w:t>Description</w:t>
+            </w:r>
+          </w:p>
+        </w:tc>
+      </w:tr>
+      <w:tr>
+        <w:trPr>
+          <w:trHeight w:val="576"/>
+        </w:trPr>
+        <w:tc>
+          <w:tcPr>
+            <w:tcW w:w="4675" w:type="dxa"/>
+            <w:vAlign w:val="center"/>
+          </w:tcPr>
+          <w:p>
+            <w:r>
+              <w:t>Customer</w:t>
+            </w:r>
+          </w:p>
+        </w:tc>
+        <w:tc>
+          <w:tcPr>
+            <w:tcW w:w="4675" w:type="dxa"/>
+            <w:vAlign w:val="center"/>
+          </w:tcPr>
+          <w:p>
+            <w:r>
+              <w:t>Contains information of customer who brought our product</w:t>
+            </w:r>
+          </w:p>
+        </w:tc>
+      </w:tr>
+      <w:tr>
+        <w:trPr>
+          <w:trHeight w:val="576"/>
+        </w:trPr>
+        <w:tc>
+          <w:tcPr>
+            <w:tcW w:w="4675" w:type="dxa"/>
+            <w:vAlign w:val="center"/>
+          </w:tcPr>
+          <w:p>
+            <w:r>
+              <w:t>Product</w:t>
+            </w:r>
+          </w:p>
+        </w:tc>
+        <w:tc>
+          <w:tcPr>
+            <w:tcW w:w="4675" w:type="dxa"/>
+            <w:vAlign w:val="center"/>
+          </w:tcPr>
+          <w:p>
+            <w:r>
+              <w:t>Contains information about product</w:t>
+            </w:r>
+          </w:p>
+        </w:tc>
+      </w:tr>
+      <w:tr>
+        <w:trPr>
+          <w:trHeight w:val="576"/>
+        </w:trPr>
+        <w:tc>
+          <w:tcPr>
+            <w:tcW w:w="4675" w:type="dxa"/>
+            <w:vAlign w:val="center"/>
+          </w:tcPr>
+          <w:p>
+            <w:r>
+              <w:t>Model</w:t>
+            </w:r>
+          </w:p>
+        </w:tc>
+        <w:tc>
+          <w:tcPr>
+            <w:tcW w:w="4675" w:type="dxa"/>
+            <w:vAlign w:val="center"/>
+          </w:tcPr>
+          <w:p>
+            <w:r>
+              <w:t>Contains information about product’s model</w:t>
+            </w:r>
+          </w:p>
+        </w:tc>
+      </w:tr>
+      <w:tr>
+        <w:trPr>
+          <w:trHeight w:val="576"/>
+        </w:trPr>
+        <w:tc>
+          <w:tcPr>
+            <w:tcW w:w="4675" w:type="dxa"/>
+            <w:vAlign w:val="center"/>
+          </w:tcPr>
+          <w:p>
+            <w:r>
+              <w:t>User</w:t>
+            </w:r>
+          </w:p>
+        </w:tc>
+        <w:tc>
+          <w:tcPr>
+            <w:tcW w:w="4675" w:type="dxa"/>
+            <w:vAlign w:val="center"/>
+          </w:tcPr>
+          <w:p>
+            <w:r>
+              <w:t>Contains information about account of the system</w:t>
+            </w:r>
+          </w:p>
+        </w:tc>
+      </w:tr>
+      <w:tr>
+        <w:trPr>
+          <w:trHeight w:val="576"/>
+        </w:trPr>
+        <w:tc>
+          <w:tcPr>
+            <w:tcW w:w="4675" w:type="dxa"/>
+            <w:vAlign w:val="center"/>
+          </w:tcPr>
+          <w:p>
+            <w:r>
+              <w:t>Message</w:t>
+            </w:r>
+          </w:p>
+        </w:tc>
+        <w:tc>
+          <w:tcPr>
+            <w:tcW w:w="4675" w:type="dxa"/>
+            <w:vAlign w:val="center"/>
+          </w:tcPr>
+          <w:p>
+            <w:r>
+              <w:t>A message queue, contains a message to communicate with another clients</w:t>
+            </w:r>
+          </w:p>
+        </w:tc>
+      </w:tr>
+    </w:tbl>
+    <w:p>
       <w:r>
         <w:br w:type="page"/>
       </w:r>
@@ -34025,12 +34309,12 @@
           <w:numId w:val="2"/>
         </w:numPr>
       </w:pPr>
-      <w:bookmarkStart w:id="108" w:name="_Toc521504646"/>
+      <w:bookmarkStart w:id="107" w:name="_Toc521504646"/>
       <w:r>
         <w:lastRenderedPageBreak/>
         <w:t>Software &amp; Hardware Design Description</w:t>
       </w:r>
-      <w:bookmarkEnd w:id="108"/>
+      <w:bookmarkEnd w:id="107"/>
     </w:p>
     <w:p>
       <w:pPr>
@@ -34486,7 +34770,7 @@
                     </pic:cNvPicPr>
                   </pic:nvPicPr>
                   <pic:blipFill>
-                    <a:blip r:embed="rId61" cstate="print">
+                    <a:blip r:embed="rId62" cstate="print">
                       <a:extLst>
                         <a:ext uri="{28A0092B-C50C-407E-A947-70E740481C1C}">
                           <a14:useLocalDpi xmlns:a14="http://schemas.microsoft.com/office/drawing/2010/main" val="0"/>
@@ -34562,7 +34846,7 @@
                     </pic:cNvPicPr>
                   </pic:nvPicPr>
                   <pic:blipFill>
-                    <a:blip r:embed="rId62">
+                    <a:blip r:embed="rId63">
                       <a:extLst>
                         <a:ext uri="{28A0092B-C50C-407E-A947-70E740481C1C}">
                           <a14:useLocalDpi xmlns:a14="http://schemas.microsoft.com/office/drawing/2010/main" val="0"/>
@@ -35147,7 +35431,7 @@
                     </pic:cNvPicPr>
                   </pic:nvPicPr>
                   <pic:blipFill>
-                    <a:blip r:embed="rId63" cstate="print">
+                    <a:blip r:embed="rId64" cstate="print">
                       <a:extLst>
                         <a:ext uri="{28A0092B-C50C-407E-A947-70E740481C1C}">
                           <a14:useLocalDpi xmlns:a14="http://schemas.microsoft.com/office/drawing/2010/main" val="0"/>
@@ -35302,7 +35586,7 @@
                     </pic:cNvPicPr>
                   </pic:nvPicPr>
                   <pic:blipFill>
-                    <a:blip r:embed="rId64" cstate="print">
+                    <a:blip r:embed="rId65" cstate="print">
                       <a:extLst>
                         <a:ext uri="{28A0092B-C50C-407E-A947-70E740481C1C}">
                           <a14:useLocalDpi xmlns:a14="http://schemas.microsoft.com/office/drawing/2010/main" val="0"/>
@@ -35569,7 +35853,7 @@
                     </pic:cNvPicPr>
                   </pic:nvPicPr>
                   <pic:blipFill>
-                    <a:blip r:embed="rId65" cstate="print">
+                    <a:blip r:embed="rId66" cstate="print">
                       <a:extLst>
                         <a:ext uri="{28A0092B-C50C-407E-A947-70E740481C1C}">
                           <a14:useLocalDpi xmlns:a14="http://schemas.microsoft.com/office/drawing/2010/main" val="0"/>
@@ -35721,7 +36005,13 @@
         <w:ind w:left="720"/>
       </w:pPr>
       <w:r>
-        <w:t>Sensors and Actuators: this part measures a physical quantity such as sound, temperature, moisture etc. and converts it into electrical quantity to make the system understand and act accordingly</w:t>
+        <w:rPr>
+          <w:b/>
+        </w:rPr>
+        <w:t>Sensors and Actuators:</w:t>
+      </w:r>
+      <w:r>
+        <w:t xml:space="preserve"> this part measures a physical quantity such as sound, temperature, moisture etc. and converts it into electrical quantity to make the system understand and act accordingly</w:t>
       </w:r>
     </w:p>
     <w:p>
@@ -35735,15 +36025,27 @@
         <w:ind w:left="720"/>
       </w:pPr>
       <w:r>
+        <w:rPr>
+          <w:b/>
+        </w:rPr>
         <w:t>Connectivity (</w:t>
       </w:r>
       <w:proofErr w:type="spellStart"/>
       <w:r>
+        <w:rPr>
+          <w:b/>
+        </w:rPr>
         <w:t>NodeMCU</w:t>
       </w:r>
       <w:proofErr w:type="spellEnd"/>
       <w:r>
-        <w:t xml:space="preserve">): The received signals are to be uploaded on the network using different communication medium such as Wi-Fi, Bluetooth or BLE, </w:t>
+        <w:rPr>
+          <w:b/>
+        </w:rPr>
+        <w:t>):</w:t>
+      </w:r>
+      <w:r>
+        <w:t xml:space="preserve"> The received signals are to be uploaded on the network using different communication medium such as Wi-Fi, Bluetooth or BLE, </w:t>
       </w:r>
       <w:proofErr w:type="spellStart"/>
       <w:r>
@@ -35764,8 +36066,16 @@
         <w:spacing w:after="0"/>
         <w:ind w:left="720"/>
       </w:pPr>
-      <w:r>
-        <w:t>People and Processes: Networked inputs are then combined into bidirectional system that integrate data, people and processes for better decision making.</w:t>
+      <w:bookmarkStart w:id="108" w:name="_GoBack"/>
+      <w:r>
+        <w:rPr>
+          <w:b/>
+        </w:rPr>
+        <w:t>People and Processes:</w:t>
+      </w:r>
+      <w:bookmarkEnd w:id="108"/>
+      <w:r>
+        <w:t xml:space="preserve"> Networked inputs are then combined into bidirectional system that integrate data, people and processes for better decision making.</w:t>
       </w:r>
     </w:p>
     <w:p>
@@ -35812,7 +36122,7 @@
                     </pic:cNvPicPr>
                   </pic:nvPicPr>
                   <pic:blipFill>
-                    <a:blip r:embed="rId66" cstate="print">
+                    <a:blip r:embed="rId67" cstate="print">
                       <a:extLst>
                         <a:ext uri="{28A0092B-C50C-407E-A947-70E740481C1C}">
                           <a14:useLocalDpi xmlns:a14="http://schemas.microsoft.com/office/drawing/2010/main" val="0"/>
@@ -36206,7 +36516,7 @@
       <w:r>
         <w:t xml:space="preserve">Flux Architecture: </w:t>
       </w:r>
-      <w:hyperlink r:id="rId67" w:history="1">
+      <w:hyperlink r:id="rId68" w:history="1">
         <w:r>
           <w:rPr>
             <w:rStyle w:val="Hyperlink"/>
@@ -36297,7 +36607,7 @@
           <w:rPr>
             <w:noProof/>
           </w:rPr>
-          <w:t>46</w:t>
+          <w:t>58</w:t>
         </w:r>
         <w:r>
           <w:rPr>
@@ -44170,7 +44480,7 @@
 </file>
 
 <file path=customXml/itemProps1.xml><?xml version="1.0" encoding="utf-8"?>
-<ds:datastoreItem xmlns:ds="http://schemas.openxmlformats.org/officeDocument/2006/customXml" ds:itemID="{4365C7BE-30DF-41D9-814D-F3CA333EBD5B}">
+<ds:datastoreItem xmlns:ds="http://schemas.openxmlformats.org/officeDocument/2006/customXml" ds:itemID="{B71E00FE-2FE6-4D32-98A7-AD93CC56FF57}">
   <ds:schemaRefs>
     <ds:schemaRef ds:uri="http://schemas.openxmlformats.org/officeDocument/2006/bibliography"/>
   </ds:schemaRefs>

</xml_diff>